<commit_message>
one feature & one integration test scenario is added
</commit_message>
<xml_diff>
--- a/testDocument/Kubilay FeatureTest.docx
+++ b/testDocument/Kubilay FeatureTest.docx
@@ -505,7 +505,25 @@
                 <w:szCs w:val="20"/>
                 <w:lang w:val="en-US"/>
               </w:rPr>
-              <w:t>Arduino and Controller Circuit leds should be activated</w:t>
+              <w:t xml:space="preserve">Arduino and Controller Circuit </w:t>
+            </w:r>
+            <w:proofErr w:type="spellStart"/>
+            <w:r>
+              <w:rPr>
+                <w:sz w:val="20"/>
+                <w:szCs w:val="20"/>
+                <w:lang w:val="en-US"/>
+              </w:rPr>
+              <w:t>leds</w:t>
+            </w:r>
+            <w:proofErr w:type="spellEnd"/>
+            <w:r>
+              <w:rPr>
+                <w:sz w:val="20"/>
+                <w:szCs w:val="20"/>
+                <w:lang w:val="en-US"/>
+              </w:rPr>
+              <w:t xml:space="preserve"> should be activated</w:t>
             </w:r>
           </w:p>
         </w:tc>
@@ -546,8 +564,18 @@
                 <w:szCs w:val="20"/>
                 <w:lang w:val="en-US"/>
               </w:rPr>
-              <w:t>Then, set PWM of motor controller inputA</w:t>
-            </w:r>
+              <w:t xml:space="preserve">Then, set PWM of motor controller </w:t>
+            </w:r>
+            <w:proofErr w:type="spellStart"/>
+            <w:r>
+              <w:rPr>
+                <w:sz w:val="20"/>
+                <w:szCs w:val="20"/>
+                <w:lang w:val="en-US"/>
+              </w:rPr>
+              <w:t>inputA</w:t>
+            </w:r>
+            <w:proofErr w:type="spellEnd"/>
           </w:p>
         </w:tc>
         <w:tc>
@@ -631,8 +659,18 @@
                 <w:szCs w:val="20"/>
                 <w:lang w:val="en-US"/>
               </w:rPr>
-              <w:t>Then, push a ball to the barrel and check if it is thrown by whell</w:t>
-            </w:r>
+              <w:t xml:space="preserve">Then, push a ball to the barrel and check if it is thrown by </w:t>
+            </w:r>
+            <w:proofErr w:type="spellStart"/>
+            <w:r>
+              <w:rPr>
+                <w:sz w:val="20"/>
+                <w:szCs w:val="20"/>
+                <w:lang w:val="en-US"/>
+              </w:rPr>
+              <w:t>whell</w:t>
+            </w:r>
+            <w:proofErr w:type="spellEnd"/>
           </w:p>
         </w:tc>
         <w:tc>
@@ -716,8 +754,18 @@
                 <w:szCs w:val="20"/>
                 <w:lang w:val="en-US"/>
               </w:rPr>
-              <w:t>Then, change the PWM of motor controller inputA</w:t>
-            </w:r>
+              <w:t xml:space="preserve">Then, change the PWM of motor controller </w:t>
+            </w:r>
+            <w:proofErr w:type="spellStart"/>
+            <w:r>
+              <w:rPr>
+                <w:sz w:val="20"/>
+                <w:szCs w:val="20"/>
+                <w:lang w:val="en-US"/>
+              </w:rPr>
+              <w:t>inputA</w:t>
+            </w:r>
+            <w:proofErr w:type="spellEnd"/>
           </w:p>
         </w:tc>
         <w:tc>
@@ -809,8 +857,18 @@
                 <w:szCs w:val="20"/>
                 <w:lang w:val="en-US"/>
               </w:rPr>
-              <w:t>Motor should run continously</w:t>
-            </w:r>
+              <w:t xml:space="preserve">Motor should run </w:t>
+            </w:r>
+            <w:proofErr w:type="spellStart"/>
+            <w:r>
+              <w:rPr>
+                <w:sz w:val="20"/>
+                <w:szCs w:val="20"/>
+                <w:lang w:val="en-US"/>
+              </w:rPr>
+              <w:t>continously</w:t>
+            </w:r>
+            <w:proofErr w:type="spellEnd"/>
           </w:p>
           <w:p>
             <w:pPr>
@@ -867,8 +925,18 @@
                 <w:szCs w:val="20"/>
                 <w:lang w:val="en-US"/>
               </w:rPr>
-              <w:t xml:space="preserve"> PWM of motor controller inputA</w:t>
-            </w:r>
+              <w:t xml:space="preserve"> PWM of motor controller </w:t>
+            </w:r>
+            <w:proofErr w:type="spellStart"/>
+            <w:r>
+              <w:rPr>
+                <w:sz w:val="20"/>
+                <w:szCs w:val="20"/>
+                <w:lang w:val="en-US"/>
+              </w:rPr>
+              <w:t>inputA</w:t>
+            </w:r>
+            <w:proofErr w:type="spellEnd"/>
           </w:p>
           <w:p>
             <w:pPr>
@@ -1036,26 +1104,123 @@
       <w:pPr>
         <w:pStyle w:val="Heading1"/>
       </w:pPr>
+      <w:proofErr w:type="spellStart"/>
       <w:r>
         <w:lastRenderedPageBreak/>
-        <w:t>Check if balls are sent to barrel with manually entered input speeds</w:t>
-      </w:r>
+        <w:t>Check</w:t>
+      </w:r>
+      <w:proofErr w:type="spellEnd"/>
+      <w:r>
+        <w:t xml:space="preserve"> </w:t>
+      </w:r>
+      <w:proofErr w:type="spellStart"/>
+      <w:r>
+        <w:t>if</w:t>
+      </w:r>
+      <w:proofErr w:type="spellEnd"/>
+      <w:r>
+        <w:t xml:space="preserve"> </w:t>
+      </w:r>
+      <w:proofErr w:type="spellStart"/>
+      <w:r>
+        <w:t>balls</w:t>
+      </w:r>
+      <w:proofErr w:type="spellEnd"/>
+      <w:r>
+        <w:t xml:space="preserve"> </w:t>
+      </w:r>
+      <w:proofErr w:type="spellStart"/>
+      <w:r>
+        <w:t>are</w:t>
+      </w:r>
+      <w:proofErr w:type="spellEnd"/>
+      <w:r>
+        <w:t xml:space="preserve"> sent </w:t>
+      </w:r>
+      <w:proofErr w:type="spellStart"/>
+      <w:r>
+        <w:t>to</w:t>
+      </w:r>
+      <w:proofErr w:type="spellEnd"/>
+      <w:r>
+        <w:t xml:space="preserve"> </w:t>
+      </w:r>
+      <w:proofErr w:type="spellStart"/>
+      <w:r>
+        <w:t>barrel</w:t>
+      </w:r>
+      <w:proofErr w:type="spellEnd"/>
+      <w:r>
+        <w:t xml:space="preserve"> </w:t>
+      </w:r>
+      <w:proofErr w:type="spellStart"/>
+      <w:r>
+        <w:t>with</w:t>
+      </w:r>
+      <w:proofErr w:type="spellEnd"/>
+      <w:r>
+        <w:t xml:space="preserve"> </w:t>
+      </w:r>
+      <w:proofErr w:type="spellStart"/>
+      <w:r>
+        <w:t>manually</w:t>
+      </w:r>
+      <w:proofErr w:type="spellEnd"/>
+      <w:r>
+        <w:t xml:space="preserve"> </w:t>
+      </w:r>
+      <w:proofErr w:type="spellStart"/>
+      <w:r>
+        <w:t>entered</w:t>
+      </w:r>
+      <w:proofErr w:type="spellEnd"/>
+      <w:r>
+        <w:t xml:space="preserve"> </w:t>
+      </w:r>
+      <w:proofErr w:type="spellStart"/>
+      <w:r>
+        <w:t>input</w:t>
+      </w:r>
+      <w:proofErr w:type="spellEnd"/>
+      <w:r>
+        <w:t xml:space="preserve"> </w:t>
+      </w:r>
+      <w:proofErr w:type="spellStart"/>
+      <w:r>
+        <w:t>speeds</w:t>
+      </w:r>
+      <w:proofErr w:type="spellEnd"/>
     </w:p>
     <w:p>
       <w:pPr>
         <w:pStyle w:val="Heading1"/>
       </w:pPr>
-      <w:r>
-        <w:t xml:space="preserve">Summary </w:t>
+      <w:proofErr w:type="spellStart"/>
+      <w:r>
+        <w:t>Summary</w:t>
+      </w:r>
+      <w:proofErr w:type="spellEnd"/>
+      <w:r>
+        <w:t xml:space="preserve"> </w:t>
       </w:r>
     </w:p>
     <w:p>
       <w:pPr>
         <w:pStyle w:val="Heading2"/>
       </w:pPr>
-      <w:r>
-        <w:t>Location &amp; Date</w:t>
-      </w:r>
+      <w:proofErr w:type="spellStart"/>
+      <w:r>
+        <w:t>Location</w:t>
+      </w:r>
+      <w:proofErr w:type="spellEnd"/>
+      <w:r>
+        <w:t xml:space="preserve"> &amp; </w:t>
+      </w:r>
+      <w:proofErr w:type="spellStart"/>
+      <w:r>
+        <w:t>Date</w:t>
+      </w:r>
+      <w:proofErr w:type="spellEnd"/>
     </w:p>
     <w:p>
       <w:r>
@@ -1066,22 +1231,186 @@
       <w:pPr>
         <w:pStyle w:val="Heading2"/>
       </w:pPr>
-      <w:r>
-        <w:t xml:space="preserve">Description &amp; Aim </w:t>
-      </w:r>
-    </w:p>
-    <w:p>
-      <w:r>
-        <w:t xml:space="preserve">Balls should be pushed to the barrel in order to throw them. Thus, we build a push mechanism that contains a turning platform and 1 dc motor. </w:t>
+      <w:proofErr w:type="spellStart"/>
+      <w:r>
+        <w:t>Description</w:t>
+      </w:r>
+      <w:proofErr w:type="spellEnd"/>
+      <w:r>
+        <w:t xml:space="preserve"> &amp; </w:t>
+      </w:r>
+      <w:proofErr w:type="spellStart"/>
+      <w:r>
+        <w:t>Aim</w:t>
+      </w:r>
+      <w:proofErr w:type="spellEnd"/>
+      <w:r>
+        <w:t xml:space="preserve"> </w:t>
+      </w:r>
+    </w:p>
+    <w:p>
+      <w:proofErr w:type="spellStart"/>
+      <w:r>
+        <w:t>Balls</w:t>
+      </w:r>
+      <w:proofErr w:type="spellEnd"/>
+      <w:r>
+        <w:t xml:space="preserve"> </w:t>
+      </w:r>
+      <w:proofErr w:type="spellStart"/>
+      <w:r>
+        <w:t>should</w:t>
+      </w:r>
+      <w:proofErr w:type="spellEnd"/>
+      <w:r>
+        <w:t xml:space="preserve"> be </w:t>
+      </w:r>
+      <w:proofErr w:type="spellStart"/>
+      <w:r>
+        <w:t>pushed</w:t>
+      </w:r>
+      <w:proofErr w:type="spellEnd"/>
+      <w:r>
+        <w:t xml:space="preserve"> </w:t>
+      </w:r>
+      <w:proofErr w:type="spellStart"/>
+      <w:r>
+        <w:t>to</w:t>
+      </w:r>
+      <w:proofErr w:type="spellEnd"/>
+      <w:r>
+        <w:t xml:space="preserve"> </w:t>
+      </w:r>
+      <w:proofErr w:type="spellStart"/>
+      <w:r>
+        <w:t>the</w:t>
+      </w:r>
+      <w:proofErr w:type="spellEnd"/>
+      <w:r>
+        <w:t xml:space="preserve"> </w:t>
+      </w:r>
+      <w:proofErr w:type="spellStart"/>
+      <w:r>
+        <w:t>barrel</w:t>
+      </w:r>
+      <w:proofErr w:type="spellEnd"/>
+      <w:r>
+        <w:t xml:space="preserve"> in </w:t>
+      </w:r>
+      <w:proofErr w:type="spellStart"/>
+      <w:r>
+        <w:t>order</w:t>
+      </w:r>
+      <w:proofErr w:type="spellEnd"/>
+      <w:r>
+        <w:t xml:space="preserve"> </w:t>
+      </w:r>
+      <w:proofErr w:type="spellStart"/>
+      <w:r>
+        <w:t>to</w:t>
+      </w:r>
+      <w:proofErr w:type="spellEnd"/>
+      <w:r>
+        <w:t xml:space="preserve"> </w:t>
+      </w:r>
+      <w:proofErr w:type="spellStart"/>
+      <w:r>
+        <w:t>throw</w:t>
+      </w:r>
+      <w:proofErr w:type="spellEnd"/>
+      <w:r>
+        <w:t xml:space="preserve"> </w:t>
+      </w:r>
+      <w:proofErr w:type="spellStart"/>
+      <w:r>
+        <w:t>them</w:t>
+      </w:r>
+      <w:proofErr w:type="spellEnd"/>
+      <w:r>
+        <w:t xml:space="preserve">. </w:t>
+      </w:r>
+      <w:proofErr w:type="spellStart"/>
+      <w:r>
+        <w:t>Thus</w:t>
+      </w:r>
+      <w:proofErr w:type="spellEnd"/>
+      <w:r>
+        <w:t xml:space="preserve">, </w:t>
+      </w:r>
+      <w:proofErr w:type="spellStart"/>
+      <w:r>
+        <w:t>we</w:t>
+      </w:r>
+      <w:proofErr w:type="spellEnd"/>
+      <w:r>
+        <w:t xml:space="preserve"> </w:t>
+      </w:r>
+      <w:proofErr w:type="spellStart"/>
+      <w:r>
+        <w:t>build</w:t>
+      </w:r>
+      <w:proofErr w:type="spellEnd"/>
+      <w:r>
+        <w:t xml:space="preserve"> a </w:t>
+      </w:r>
+      <w:proofErr w:type="spellStart"/>
+      <w:r>
+        <w:t>push</w:t>
+      </w:r>
+      <w:proofErr w:type="spellEnd"/>
+      <w:r>
+        <w:t xml:space="preserve"> </w:t>
+      </w:r>
+      <w:proofErr w:type="spellStart"/>
+      <w:r>
+        <w:t>mechanism</w:t>
+      </w:r>
+      <w:proofErr w:type="spellEnd"/>
+      <w:r>
+        <w:t xml:space="preserve"> </w:t>
+      </w:r>
+      <w:proofErr w:type="spellStart"/>
+      <w:r>
+        <w:t>that</w:t>
+      </w:r>
+      <w:proofErr w:type="spellEnd"/>
+      <w:r>
+        <w:t xml:space="preserve"> </w:t>
+      </w:r>
+      <w:proofErr w:type="spellStart"/>
+      <w:r>
+        <w:t>contains</w:t>
+      </w:r>
+      <w:proofErr w:type="spellEnd"/>
+      <w:r>
+        <w:t xml:space="preserve"> a </w:t>
+      </w:r>
+      <w:proofErr w:type="spellStart"/>
+      <w:r>
+        <w:t>turning</w:t>
+      </w:r>
+      <w:proofErr w:type="spellEnd"/>
+      <w:r>
+        <w:t xml:space="preserve"> platform </w:t>
+      </w:r>
+      <w:proofErr w:type="spellStart"/>
+      <w:r>
+        <w:t>and</w:t>
+      </w:r>
+      <w:proofErr w:type="spellEnd"/>
+      <w:r>
+        <w:t xml:space="preserve"> 1 dc motor. </w:t>
       </w:r>
     </w:p>
     <w:p>
       <w:pPr>
         <w:pStyle w:val="Heading2"/>
       </w:pPr>
+      <w:proofErr w:type="spellStart"/>
       <w:r>
         <w:t>Participants</w:t>
       </w:r>
+      <w:proofErr w:type="spellEnd"/>
     </w:p>
     <w:p>
       <w:r>
@@ -1092,9 +1421,19 @@
       <w:pPr>
         <w:pStyle w:val="Heading1"/>
       </w:pPr>
-      <w:r>
-        <w:t>Preconditions &amp; Environment Requirements</w:t>
-      </w:r>
+      <w:proofErr w:type="spellStart"/>
+      <w:r>
+        <w:t>Preconditions</w:t>
+      </w:r>
+      <w:proofErr w:type="spellEnd"/>
+      <w:r>
+        <w:t xml:space="preserve"> &amp; Environment </w:t>
+      </w:r>
+      <w:proofErr w:type="spellStart"/>
+      <w:r>
+        <w:t>Requirements</w:t>
+      </w:r>
+      <w:proofErr w:type="spellEnd"/>
     </w:p>
     <w:p>
       <w:pPr>
@@ -1104,9 +1443,11 @@
           <w:numId w:val="3"/>
         </w:numPr>
       </w:pPr>
+      <w:proofErr w:type="spellStart"/>
       <w:r>
         <w:t>Balls</w:t>
       </w:r>
+      <w:proofErr w:type="spellEnd"/>
     </w:p>
     <w:p>
       <w:pPr>
@@ -1117,16 +1458,87 @@
         </w:numPr>
       </w:pPr>
       <w:r>
-        <w:t>Box Mechanism which contains all dc motors, turning platform(floor) and controller</w:t>
-      </w:r>
+        <w:t xml:space="preserve">Box </w:t>
+      </w:r>
+      <w:proofErr w:type="spellStart"/>
+      <w:r>
+        <w:t>Mechanism</w:t>
+      </w:r>
+      <w:proofErr w:type="spellEnd"/>
+      <w:r>
+        <w:t xml:space="preserve"> </w:t>
+      </w:r>
+      <w:proofErr w:type="spellStart"/>
+      <w:r>
+        <w:t>which</w:t>
+      </w:r>
+      <w:proofErr w:type="spellEnd"/>
+      <w:r>
+        <w:t xml:space="preserve"> </w:t>
+      </w:r>
+      <w:proofErr w:type="spellStart"/>
+      <w:r>
+        <w:t>contains</w:t>
+      </w:r>
+      <w:proofErr w:type="spellEnd"/>
+      <w:r>
+        <w:t xml:space="preserve"> </w:t>
+      </w:r>
+      <w:proofErr w:type="spellStart"/>
+      <w:r>
+        <w:t>all</w:t>
+      </w:r>
+      <w:proofErr w:type="spellEnd"/>
+      <w:r>
+        <w:t xml:space="preserve"> dc </w:t>
+      </w:r>
+      <w:proofErr w:type="spellStart"/>
+      <w:r>
+        <w:t>motors</w:t>
+      </w:r>
+      <w:proofErr w:type="spellEnd"/>
+      <w:r>
+        <w:t xml:space="preserve">, </w:t>
+      </w:r>
+      <w:proofErr w:type="spellStart"/>
+      <w:r>
+        <w:t>turning</w:t>
+      </w:r>
+      <w:proofErr w:type="spellEnd"/>
+      <w:r>
+        <w:t xml:space="preserve"> platform(</w:t>
+      </w:r>
+      <w:proofErr w:type="spellStart"/>
+      <w:r>
+        <w:t>floor</w:t>
+      </w:r>
+      <w:proofErr w:type="spellEnd"/>
+      <w:r>
+        <w:t xml:space="preserve">) </w:t>
+      </w:r>
+      <w:proofErr w:type="spellStart"/>
+      <w:r>
+        <w:t>and</w:t>
+      </w:r>
+      <w:proofErr w:type="spellEnd"/>
+      <w:r>
+        <w:t xml:space="preserve"> </w:t>
+      </w:r>
+      <w:proofErr w:type="spellStart"/>
+      <w:r>
+        <w:t>controller</w:t>
+      </w:r>
+      <w:proofErr w:type="spellEnd"/>
     </w:p>
     <w:p>
       <w:pPr>
         <w:pStyle w:val="Heading1"/>
       </w:pPr>
+      <w:proofErr w:type="spellStart"/>
       <w:r>
         <w:t>Scenario</w:t>
       </w:r>
+      <w:proofErr w:type="spellEnd"/>
     </w:p>
     <w:tbl>
       <w:tblPr>
@@ -1174,6 +1586,7 @@
                 <w:bCs/>
               </w:rPr>
             </w:pPr>
+            <w:proofErr w:type="gramStart"/>
             <w:r>
               <w:rPr>
                 <w:b/>
@@ -1181,6 +1594,7 @@
               </w:rPr>
               <w:t>Data</w:t>
             </w:r>
+            <w:proofErr w:type="gramEnd"/>
           </w:p>
         </w:tc>
         <w:tc>
@@ -1195,13 +1609,31 @@
                 <w:bCs/>
               </w:rPr>
             </w:pPr>
+            <w:proofErr w:type="spellStart"/>
             <w:r>
               <w:rPr>
                 <w:b/>
                 <w:bCs/>
               </w:rPr>
-              <w:t>Expected Result</w:t>
-            </w:r>
+              <w:t>Expected</w:t>
+            </w:r>
+            <w:proofErr w:type="spellEnd"/>
+            <w:r>
+              <w:rPr>
+                <w:b/>
+                <w:bCs/>
+              </w:rPr>
+              <w:t xml:space="preserve"> </w:t>
+            </w:r>
+            <w:proofErr w:type="spellStart"/>
+            <w:r>
+              <w:rPr>
+                <w:b/>
+                <w:bCs/>
+              </w:rPr>
+              <w:t>Result</w:t>
+            </w:r>
+            <w:proofErr w:type="spellEnd"/>
           </w:p>
         </w:tc>
         <w:tc>
@@ -1216,13 +1648,31 @@
                 <w:bCs/>
               </w:rPr>
             </w:pPr>
+            <w:proofErr w:type="spellStart"/>
             <w:r>
               <w:rPr>
                 <w:b/>
                 <w:bCs/>
               </w:rPr>
-              <w:t>Actual Result</w:t>
-            </w:r>
+              <w:t>Actual</w:t>
+            </w:r>
+            <w:proofErr w:type="spellEnd"/>
+            <w:r>
+              <w:rPr>
+                <w:b/>
+                <w:bCs/>
+              </w:rPr>
+              <w:t xml:space="preserve"> </w:t>
+            </w:r>
+            <w:proofErr w:type="spellStart"/>
+            <w:r>
+              <w:rPr>
+                <w:b/>
+                <w:bCs/>
+              </w:rPr>
+              <w:t>Result</w:t>
+            </w:r>
+            <w:proofErr w:type="spellEnd"/>
           </w:p>
         </w:tc>
       </w:tr>
@@ -1232,8 +1682,53 @@
             <w:tcW w:w="2254" w:type="dxa"/>
           </w:tcPr>
           <w:p>
-            <w:r>
-              <w:t>Check the motor is connected to the input terminal.</w:t>
+            <w:proofErr w:type="spellStart"/>
+            <w:r>
+              <w:t>Check</w:t>
+            </w:r>
+            <w:proofErr w:type="spellEnd"/>
+            <w:r>
+              <w:t xml:space="preserve"> </w:t>
+            </w:r>
+            <w:proofErr w:type="spellStart"/>
+            <w:r>
+              <w:t>the</w:t>
+            </w:r>
+            <w:proofErr w:type="spellEnd"/>
+            <w:r>
+              <w:t xml:space="preserve"> motor is </w:t>
+            </w:r>
+            <w:proofErr w:type="spellStart"/>
+            <w:r>
+              <w:t>connected</w:t>
+            </w:r>
+            <w:proofErr w:type="spellEnd"/>
+            <w:r>
+              <w:t xml:space="preserve"> </w:t>
+            </w:r>
+            <w:proofErr w:type="spellStart"/>
+            <w:r>
+              <w:t>to</w:t>
+            </w:r>
+            <w:proofErr w:type="spellEnd"/>
+            <w:r>
+              <w:t xml:space="preserve"> </w:t>
+            </w:r>
+            <w:proofErr w:type="spellStart"/>
+            <w:r>
+              <w:t>the</w:t>
+            </w:r>
+            <w:proofErr w:type="spellEnd"/>
+            <w:r>
+              <w:t xml:space="preserve"> </w:t>
+            </w:r>
+            <w:proofErr w:type="spellStart"/>
+            <w:r>
+              <w:t>input</w:t>
+            </w:r>
+            <w:proofErr w:type="spellEnd"/>
+            <w:r>
+              <w:t xml:space="preserve"> terminal.</w:t>
             </w:r>
           </w:p>
         </w:tc>
@@ -1249,7 +1744,55 @@
           </w:tcPr>
           <w:p>
             <w:r>
-              <w:t>Motor terminals should be connected the terminals properly.</w:t>
+              <w:t xml:space="preserve">Motor </w:t>
+            </w:r>
+            <w:proofErr w:type="spellStart"/>
+            <w:r>
+              <w:t>terminals</w:t>
+            </w:r>
+            <w:proofErr w:type="spellEnd"/>
+            <w:r>
+              <w:t xml:space="preserve"> </w:t>
+            </w:r>
+            <w:proofErr w:type="spellStart"/>
+            <w:r>
+              <w:t>should</w:t>
+            </w:r>
+            <w:proofErr w:type="spellEnd"/>
+            <w:r>
+              <w:t xml:space="preserve"> be </w:t>
+            </w:r>
+            <w:proofErr w:type="spellStart"/>
+            <w:r>
+              <w:t>connected</w:t>
+            </w:r>
+            <w:proofErr w:type="spellEnd"/>
+            <w:r>
+              <w:t xml:space="preserve"> </w:t>
+            </w:r>
+            <w:proofErr w:type="spellStart"/>
+            <w:r>
+              <w:t>the</w:t>
+            </w:r>
+            <w:proofErr w:type="spellEnd"/>
+            <w:r>
+              <w:t xml:space="preserve"> </w:t>
+            </w:r>
+            <w:proofErr w:type="spellStart"/>
+            <w:r>
+              <w:t>terminals</w:t>
+            </w:r>
+            <w:proofErr w:type="spellEnd"/>
+            <w:r>
+              <w:t xml:space="preserve"> </w:t>
+            </w:r>
+            <w:proofErr w:type="spellStart"/>
+            <w:r>
+              <w:t>properly</w:t>
+            </w:r>
+            <w:proofErr w:type="spellEnd"/>
+            <w:r>
+              <w:t>.</w:t>
             </w:r>
           </w:p>
         </w:tc>
@@ -1266,8 +1809,61 @@
             <w:tcW w:w="2254" w:type="dxa"/>
           </w:tcPr>
           <w:p>
-            <w:r>
-              <w:t>Then, give power to the controller but not motors.</w:t>
+            <w:proofErr w:type="spellStart"/>
+            <w:r>
+              <w:t>Then</w:t>
+            </w:r>
+            <w:proofErr w:type="spellEnd"/>
+            <w:r>
+              <w:t xml:space="preserve">, </w:t>
+            </w:r>
+            <w:proofErr w:type="spellStart"/>
+            <w:r>
+              <w:t>give</w:t>
+            </w:r>
+            <w:proofErr w:type="spellEnd"/>
+            <w:r>
+              <w:t xml:space="preserve"> </w:t>
+            </w:r>
+            <w:proofErr w:type="spellStart"/>
+            <w:r>
+              <w:t>power</w:t>
+            </w:r>
+            <w:proofErr w:type="spellEnd"/>
+            <w:r>
+              <w:t xml:space="preserve"> </w:t>
+            </w:r>
+            <w:proofErr w:type="spellStart"/>
+            <w:r>
+              <w:t>to</w:t>
+            </w:r>
+            <w:proofErr w:type="spellEnd"/>
+            <w:r>
+              <w:t xml:space="preserve"> </w:t>
+            </w:r>
+            <w:proofErr w:type="spellStart"/>
+            <w:r>
+              <w:t>the</w:t>
+            </w:r>
+            <w:proofErr w:type="spellEnd"/>
+            <w:r>
+              <w:t xml:space="preserve"> </w:t>
+            </w:r>
+            <w:proofErr w:type="spellStart"/>
+            <w:r>
+              <w:t>controller</w:t>
+            </w:r>
+            <w:proofErr w:type="spellEnd"/>
+            <w:r>
+              <w:t xml:space="preserve"> but not </w:t>
+            </w:r>
+            <w:proofErr w:type="spellStart"/>
+            <w:r>
+              <w:t>motors</w:t>
+            </w:r>
+            <w:proofErr w:type="spellEnd"/>
+            <w:r>
+              <w:t>.</w:t>
             </w:r>
           </w:p>
         </w:tc>
@@ -1288,7 +1884,25 @@
                 <w:szCs w:val="20"/>
                 <w:lang w:val="en-US"/>
               </w:rPr>
-              <w:t>Arduino and Controller Circuit leds should be activated</w:t>
+              <w:t xml:space="preserve">Arduino and Controller Circuit </w:t>
+            </w:r>
+            <w:proofErr w:type="spellStart"/>
+            <w:r>
+              <w:rPr>
+                <w:sz w:val="20"/>
+                <w:szCs w:val="20"/>
+                <w:lang w:val="en-US"/>
+              </w:rPr>
+              <w:t>leds</w:t>
+            </w:r>
+            <w:proofErr w:type="spellEnd"/>
+            <w:r>
+              <w:rPr>
+                <w:sz w:val="20"/>
+                <w:szCs w:val="20"/>
+                <w:lang w:val="en-US"/>
+              </w:rPr>
+              <w:t xml:space="preserve"> should be activated</w:t>
             </w:r>
           </w:p>
         </w:tc>
@@ -1330,11 +1944,69 @@
             <w:tcW w:w="2254" w:type="dxa"/>
           </w:tcPr>
           <w:p>
-            <w:r>
-              <w:t>Balls should be pushed to the barrel slowly</w:t>
-            </w:r>
-            <w:r>
-              <w:t xml:space="preserve"> (1ball/1 sec)</w:t>
+            <w:proofErr w:type="spellStart"/>
+            <w:r>
+              <w:t>Balls</w:t>
+            </w:r>
+            <w:proofErr w:type="spellEnd"/>
+            <w:r>
+              <w:t xml:space="preserve"> </w:t>
+            </w:r>
+            <w:proofErr w:type="spellStart"/>
+            <w:r>
+              <w:t>should</w:t>
+            </w:r>
+            <w:proofErr w:type="spellEnd"/>
+            <w:r>
+              <w:t xml:space="preserve"> be </w:t>
+            </w:r>
+            <w:proofErr w:type="spellStart"/>
+            <w:r>
+              <w:t>pushed</w:t>
+            </w:r>
+            <w:proofErr w:type="spellEnd"/>
+            <w:r>
+              <w:t xml:space="preserve"> </w:t>
+            </w:r>
+            <w:proofErr w:type="spellStart"/>
+            <w:r>
+              <w:t>to</w:t>
+            </w:r>
+            <w:proofErr w:type="spellEnd"/>
+            <w:r>
+              <w:t xml:space="preserve"> </w:t>
+            </w:r>
+            <w:proofErr w:type="spellStart"/>
+            <w:r>
+              <w:t>the</w:t>
+            </w:r>
+            <w:proofErr w:type="spellEnd"/>
+            <w:r>
+              <w:t xml:space="preserve"> </w:t>
+            </w:r>
+            <w:proofErr w:type="spellStart"/>
+            <w:r>
+              <w:t>barrel</w:t>
+            </w:r>
+            <w:proofErr w:type="spellEnd"/>
+            <w:r>
+              <w:t xml:space="preserve"> </w:t>
+            </w:r>
+            <w:proofErr w:type="spellStart"/>
+            <w:r>
+              <w:t>slowly</w:t>
+            </w:r>
+            <w:proofErr w:type="spellEnd"/>
+            <w:r>
+              <w:t xml:space="preserve"> (1ball/1 </w:t>
+            </w:r>
+            <w:proofErr w:type="spellStart"/>
+            <w:r>
+              <w:t>sec</w:t>
+            </w:r>
+            <w:proofErr w:type="spellEnd"/>
+            <w:r>
+              <w:t>)</w:t>
             </w:r>
           </w:p>
         </w:tc>
@@ -1376,11 +2048,69 @@
             <w:tcW w:w="2254" w:type="dxa"/>
           </w:tcPr>
           <w:p>
-            <w:r>
-              <w:t>Balls should be pushed to the barrel fastly</w:t>
-            </w:r>
-            <w:r>
-              <w:t xml:space="preserve"> (2 balls /3sec)</w:t>
+            <w:proofErr w:type="spellStart"/>
+            <w:r>
+              <w:t>Balls</w:t>
+            </w:r>
+            <w:proofErr w:type="spellEnd"/>
+            <w:r>
+              <w:t xml:space="preserve"> </w:t>
+            </w:r>
+            <w:proofErr w:type="spellStart"/>
+            <w:r>
+              <w:t>should</w:t>
+            </w:r>
+            <w:proofErr w:type="spellEnd"/>
+            <w:r>
+              <w:t xml:space="preserve"> be </w:t>
+            </w:r>
+            <w:proofErr w:type="spellStart"/>
+            <w:r>
+              <w:t>pushed</w:t>
+            </w:r>
+            <w:proofErr w:type="spellEnd"/>
+            <w:r>
+              <w:t xml:space="preserve"> </w:t>
+            </w:r>
+            <w:proofErr w:type="spellStart"/>
+            <w:r>
+              <w:t>to</w:t>
+            </w:r>
+            <w:proofErr w:type="spellEnd"/>
+            <w:r>
+              <w:t xml:space="preserve"> </w:t>
+            </w:r>
+            <w:proofErr w:type="spellStart"/>
+            <w:r>
+              <w:t>the</w:t>
+            </w:r>
+            <w:proofErr w:type="spellEnd"/>
+            <w:r>
+              <w:t xml:space="preserve"> </w:t>
+            </w:r>
+            <w:proofErr w:type="spellStart"/>
+            <w:r>
+              <w:t>barrel</w:t>
+            </w:r>
+            <w:proofErr w:type="spellEnd"/>
+            <w:r>
+              <w:t xml:space="preserve"> </w:t>
+            </w:r>
+            <w:proofErr w:type="spellStart"/>
+            <w:r>
+              <w:t>fastly</w:t>
+            </w:r>
+            <w:proofErr w:type="spellEnd"/>
+            <w:r>
+              <w:t xml:space="preserve"> (2 </w:t>
+            </w:r>
+            <w:proofErr w:type="spellStart"/>
+            <w:r>
+              <w:t>balls</w:t>
+            </w:r>
+            <w:proofErr w:type="spellEnd"/>
+            <w:r>
+              <w:t xml:space="preserve"> /3sec)</w:t>
             </w:r>
           </w:p>
         </w:tc>
@@ -1401,6 +2131,1307 @@
         </w:rPr>
       </w:pPr>
     </w:p>
+    <w:p>
+      <w:pPr>
+        <w:rPr>
+          <w:lang w:val="en-US"/>
+        </w:rPr>
+      </w:pPr>
+    </w:p>
+    <w:p>
+      <w:pPr>
+        <w:rPr>
+          <w:lang w:val="en-US"/>
+        </w:rPr>
+      </w:pPr>
+    </w:p>
+    <w:p>
+      <w:pPr>
+        <w:rPr>
+          <w:lang w:val="en-US"/>
+        </w:rPr>
+      </w:pPr>
+    </w:p>
+    <w:p>
+      <w:pPr>
+        <w:rPr>
+          <w:lang w:val="en-US"/>
+        </w:rPr>
+      </w:pPr>
+    </w:p>
+    <w:p>
+      <w:pPr>
+        <w:rPr>
+          <w:lang w:val="en-US"/>
+        </w:rPr>
+      </w:pPr>
+    </w:p>
+    <w:p>
+      <w:pPr>
+        <w:rPr>
+          <w:lang w:val="en-US"/>
+        </w:rPr>
+      </w:pPr>
+    </w:p>
+    <w:p>
+      <w:pPr>
+        <w:rPr>
+          <w:lang w:val="en-US"/>
+        </w:rPr>
+      </w:pPr>
+    </w:p>
+    <w:p>
+      <w:pPr>
+        <w:pStyle w:val="Heading1"/>
+      </w:pPr>
+      <w:proofErr w:type="spellStart"/>
+      <w:r>
+        <w:lastRenderedPageBreak/>
+        <w:t>Check</w:t>
+      </w:r>
+      <w:proofErr w:type="spellEnd"/>
+      <w:r>
+        <w:t xml:space="preserve"> </w:t>
+      </w:r>
+      <w:proofErr w:type="spellStart"/>
+      <w:r>
+        <w:t>if</w:t>
+      </w:r>
+      <w:proofErr w:type="spellEnd"/>
+      <w:r>
+        <w:t xml:space="preserve"> </w:t>
+      </w:r>
+      <w:proofErr w:type="spellStart"/>
+      <w:r>
+        <w:t>Barrel</w:t>
+      </w:r>
+      <w:proofErr w:type="spellEnd"/>
+      <w:r>
+        <w:t xml:space="preserve"> </w:t>
+      </w:r>
+      <w:proofErr w:type="spellStart"/>
+      <w:r>
+        <w:t>and</w:t>
+      </w:r>
+      <w:proofErr w:type="spellEnd"/>
+      <w:r>
+        <w:t xml:space="preserve"> </w:t>
+      </w:r>
+      <w:proofErr w:type="spellStart"/>
+      <w:r>
+        <w:t>Motors</w:t>
+      </w:r>
+      <w:proofErr w:type="spellEnd"/>
+      <w:r>
+        <w:t xml:space="preserve"> </w:t>
+      </w:r>
+      <w:proofErr w:type="spellStart"/>
+      <w:r>
+        <w:t>Are</w:t>
+      </w:r>
+      <w:proofErr w:type="spellEnd"/>
+      <w:r>
+        <w:t xml:space="preserve"> </w:t>
+      </w:r>
+      <w:proofErr w:type="spellStart"/>
+      <w:r>
+        <w:t>Connected</w:t>
+      </w:r>
+      <w:proofErr w:type="spellEnd"/>
+      <w:r>
+        <w:t xml:space="preserve"> </w:t>
+      </w:r>
+      <w:proofErr w:type="spellStart"/>
+      <w:r>
+        <w:t>Properly</w:t>
+      </w:r>
+      <w:proofErr w:type="spellEnd"/>
+    </w:p>
+    <w:p>
+      <w:pPr>
+        <w:pStyle w:val="Heading1"/>
+      </w:pPr>
+      <w:proofErr w:type="spellStart"/>
+      <w:r>
+        <w:t>Summary</w:t>
+      </w:r>
+      <w:proofErr w:type="spellEnd"/>
+      <w:r>
+        <w:t xml:space="preserve"> </w:t>
+      </w:r>
+    </w:p>
+    <w:p>
+      <w:pPr>
+        <w:pStyle w:val="Heading2"/>
+      </w:pPr>
+      <w:proofErr w:type="spellStart"/>
+      <w:r>
+        <w:t>Location</w:t>
+      </w:r>
+      <w:proofErr w:type="spellEnd"/>
+      <w:r>
+        <w:t xml:space="preserve"> &amp; </w:t>
+      </w:r>
+      <w:proofErr w:type="spellStart"/>
+      <w:r>
+        <w:t>Date</w:t>
+      </w:r>
+      <w:proofErr w:type="spellEnd"/>
+    </w:p>
+    <w:p>
+      <w:r>
+        <w:t>TBD</w:t>
+      </w:r>
+    </w:p>
+    <w:p>
+      <w:pPr>
+        <w:pStyle w:val="Heading2"/>
+      </w:pPr>
+      <w:proofErr w:type="spellStart"/>
+      <w:r>
+        <w:t>Description</w:t>
+      </w:r>
+      <w:proofErr w:type="spellEnd"/>
+      <w:r>
+        <w:t xml:space="preserve"> &amp; </w:t>
+      </w:r>
+      <w:proofErr w:type="spellStart"/>
+      <w:r>
+        <w:t>Aim</w:t>
+      </w:r>
+      <w:proofErr w:type="spellEnd"/>
+      <w:r>
+        <w:t xml:space="preserve"> </w:t>
+      </w:r>
+    </w:p>
+    <w:p>
+      <w:r>
+        <w:t xml:space="preserve">DC </w:t>
+      </w:r>
+      <w:proofErr w:type="spellStart"/>
+      <w:r>
+        <w:t>motors</w:t>
+      </w:r>
+      <w:proofErr w:type="spellEnd"/>
+      <w:r>
+        <w:t xml:space="preserve"> of </w:t>
+      </w:r>
+      <w:proofErr w:type="spellStart"/>
+      <w:r>
+        <w:t>ball</w:t>
+      </w:r>
+      <w:proofErr w:type="spellEnd"/>
+      <w:r>
+        <w:t xml:space="preserve"> </w:t>
+      </w:r>
+      <w:proofErr w:type="spellStart"/>
+      <w:r>
+        <w:t>thrower</w:t>
+      </w:r>
+      <w:proofErr w:type="spellEnd"/>
+      <w:r>
+        <w:t xml:space="preserve"> </w:t>
+      </w:r>
+      <w:proofErr w:type="spellStart"/>
+      <w:r>
+        <w:t>should</w:t>
+      </w:r>
+      <w:proofErr w:type="spellEnd"/>
+      <w:r>
+        <w:t xml:space="preserve"> be </w:t>
+      </w:r>
+      <w:proofErr w:type="spellStart"/>
+      <w:r>
+        <w:t>integrated</w:t>
+      </w:r>
+      <w:proofErr w:type="spellEnd"/>
+      <w:r>
+        <w:t xml:space="preserve"> </w:t>
+      </w:r>
+      <w:proofErr w:type="spellStart"/>
+      <w:r>
+        <w:t>to</w:t>
+      </w:r>
+      <w:proofErr w:type="spellEnd"/>
+      <w:r>
+        <w:t xml:space="preserve"> </w:t>
+      </w:r>
+      <w:proofErr w:type="spellStart"/>
+      <w:r>
+        <w:t>the</w:t>
+      </w:r>
+      <w:proofErr w:type="spellEnd"/>
+      <w:r>
+        <w:t xml:space="preserve"> </w:t>
+      </w:r>
+      <w:proofErr w:type="spellStart"/>
+      <w:r>
+        <w:t>barrel</w:t>
+      </w:r>
+      <w:proofErr w:type="spellEnd"/>
+      <w:r>
+        <w:t xml:space="preserve"> in </w:t>
+      </w:r>
+      <w:proofErr w:type="spellStart"/>
+      <w:r>
+        <w:t>order</w:t>
+      </w:r>
+      <w:proofErr w:type="spellEnd"/>
+      <w:r>
+        <w:t xml:space="preserve"> </w:t>
+      </w:r>
+      <w:proofErr w:type="spellStart"/>
+      <w:r>
+        <w:t>to</w:t>
+      </w:r>
+      <w:proofErr w:type="spellEnd"/>
+      <w:r>
+        <w:t xml:space="preserve"> </w:t>
+      </w:r>
+      <w:proofErr w:type="spellStart"/>
+      <w:r>
+        <w:t>proper</w:t>
+      </w:r>
+      <w:proofErr w:type="spellEnd"/>
+      <w:r>
+        <w:t xml:space="preserve"> </w:t>
+      </w:r>
+      <w:proofErr w:type="spellStart"/>
+      <w:r>
+        <w:t>throw</w:t>
+      </w:r>
+      <w:proofErr w:type="spellEnd"/>
+      <w:r>
+        <w:t xml:space="preserve"> </w:t>
+      </w:r>
+      <w:proofErr w:type="spellStart"/>
+      <w:r>
+        <w:t>mechanism</w:t>
+      </w:r>
+      <w:proofErr w:type="spellEnd"/>
+      <w:r>
+        <w:t xml:space="preserve">. </w:t>
+      </w:r>
+      <w:proofErr w:type="spellStart"/>
+      <w:r>
+        <w:t>Thus</w:t>
+      </w:r>
+      <w:proofErr w:type="spellEnd"/>
+      <w:r>
+        <w:t xml:space="preserve">, </w:t>
+      </w:r>
+      <w:proofErr w:type="spellStart"/>
+      <w:r>
+        <w:t>we</w:t>
+      </w:r>
+      <w:proofErr w:type="spellEnd"/>
+      <w:r>
+        <w:t xml:space="preserve"> </w:t>
+      </w:r>
+      <w:proofErr w:type="spellStart"/>
+      <w:r>
+        <w:t>need</w:t>
+      </w:r>
+      <w:proofErr w:type="spellEnd"/>
+      <w:r>
+        <w:t xml:space="preserve"> </w:t>
+      </w:r>
+      <w:proofErr w:type="spellStart"/>
+      <w:r>
+        <w:t>to</w:t>
+      </w:r>
+      <w:proofErr w:type="spellEnd"/>
+      <w:r>
+        <w:t xml:space="preserve"> do test </w:t>
+      </w:r>
+      <w:proofErr w:type="spellStart"/>
+      <w:r>
+        <w:t>this</w:t>
+      </w:r>
+      <w:proofErr w:type="spellEnd"/>
+      <w:r>
+        <w:t xml:space="preserve"> </w:t>
+      </w:r>
+      <w:proofErr w:type="spellStart"/>
+      <w:r>
+        <w:t>part</w:t>
+      </w:r>
+      <w:proofErr w:type="spellEnd"/>
+      <w:r>
+        <w:t xml:space="preserve"> </w:t>
+      </w:r>
+      <w:proofErr w:type="spellStart"/>
+      <w:r>
+        <w:t>carefully</w:t>
+      </w:r>
+      <w:proofErr w:type="spellEnd"/>
+      <w:r>
+        <w:t xml:space="preserve"> </w:t>
+      </w:r>
+      <w:proofErr w:type="spellStart"/>
+      <w:r>
+        <w:t>because</w:t>
+      </w:r>
+      <w:proofErr w:type="spellEnd"/>
+      <w:r>
+        <w:t xml:space="preserve"> in </w:t>
+      </w:r>
+      <w:proofErr w:type="spellStart"/>
+      <w:r>
+        <w:t>case</w:t>
+      </w:r>
+      <w:proofErr w:type="spellEnd"/>
+      <w:r>
+        <w:t xml:space="preserve"> of </w:t>
+      </w:r>
+      <w:proofErr w:type="spellStart"/>
+      <w:r>
+        <w:t>any</w:t>
+      </w:r>
+      <w:proofErr w:type="spellEnd"/>
+      <w:r>
+        <w:t xml:space="preserve"> </w:t>
+      </w:r>
+      <w:proofErr w:type="spellStart"/>
+      <w:r>
+        <w:t>error</w:t>
+      </w:r>
+      <w:proofErr w:type="spellEnd"/>
+      <w:r>
+        <w:t xml:space="preserve"> </w:t>
+      </w:r>
+      <w:proofErr w:type="spellStart"/>
+      <w:r>
+        <w:t>or</w:t>
+      </w:r>
+      <w:proofErr w:type="spellEnd"/>
+      <w:r>
+        <w:t xml:space="preserve"> </w:t>
+      </w:r>
+      <w:proofErr w:type="spellStart"/>
+      <w:r>
+        <w:t>mistake</w:t>
+      </w:r>
+      <w:proofErr w:type="spellEnd"/>
+      <w:r>
+        <w:t xml:space="preserve">, </w:t>
+      </w:r>
+      <w:proofErr w:type="spellStart"/>
+      <w:r>
+        <w:t>the</w:t>
+      </w:r>
+      <w:proofErr w:type="spellEnd"/>
+      <w:r>
+        <w:t xml:space="preserve"> </w:t>
+      </w:r>
+      <w:proofErr w:type="spellStart"/>
+      <w:r>
+        <w:t>balls</w:t>
+      </w:r>
+      <w:proofErr w:type="spellEnd"/>
+      <w:r>
+        <w:t xml:space="preserve"> </w:t>
+      </w:r>
+      <w:proofErr w:type="spellStart"/>
+      <w:r>
+        <w:t>can’t</w:t>
+      </w:r>
+      <w:proofErr w:type="spellEnd"/>
+      <w:r>
+        <w:t xml:space="preserve"> be </w:t>
+      </w:r>
+      <w:proofErr w:type="spellStart"/>
+      <w:r>
+        <w:t>accelarated</w:t>
+      </w:r>
+      <w:proofErr w:type="spellEnd"/>
+      <w:r>
+        <w:t xml:space="preserve"> </w:t>
+      </w:r>
+      <w:proofErr w:type="spellStart"/>
+      <w:r>
+        <w:t>properly</w:t>
+      </w:r>
+      <w:proofErr w:type="spellEnd"/>
+      <w:r>
+        <w:t xml:space="preserve">. </w:t>
+      </w:r>
+    </w:p>
+    <w:p>
+      <w:pPr>
+        <w:pStyle w:val="Heading2"/>
+      </w:pPr>
+      <w:proofErr w:type="spellStart"/>
+      <w:r>
+        <w:t>Participants</w:t>
+      </w:r>
+      <w:proofErr w:type="spellEnd"/>
+    </w:p>
+    <w:p>
+      <w:r>
+        <w:t>TBD</w:t>
+      </w:r>
+    </w:p>
+    <w:p>
+      <w:pPr>
+        <w:pStyle w:val="Heading1"/>
+      </w:pPr>
+      <w:proofErr w:type="spellStart"/>
+      <w:r>
+        <w:t>Preconditions</w:t>
+      </w:r>
+      <w:proofErr w:type="spellEnd"/>
+      <w:r>
+        <w:t xml:space="preserve"> &amp; Environment </w:t>
+      </w:r>
+      <w:proofErr w:type="spellStart"/>
+      <w:r>
+        <w:t>Requirements</w:t>
+      </w:r>
+      <w:proofErr w:type="spellEnd"/>
+    </w:p>
+    <w:p>
+      <w:pPr>
+        <w:pStyle w:val="ListParagraph"/>
+        <w:numPr>
+          <w:ilvl w:val="0"/>
+          <w:numId w:val="4"/>
+        </w:numPr>
+      </w:pPr>
+      <w:proofErr w:type="spellStart"/>
+      <w:r>
+        <w:t>Printed</w:t>
+      </w:r>
+      <w:proofErr w:type="spellEnd"/>
+      <w:r>
+        <w:t xml:space="preserve"> </w:t>
+      </w:r>
+      <w:proofErr w:type="spellStart"/>
+      <w:r>
+        <w:t>Barrel</w:t>
+      </w:r>
+      <w:proofErr w:type="spellEnd"/>
+    </w:p>
+    <w:p>
+      <w:pPr>
+        <w:pStyle w:val="ListParagraph"/>
+        <w:numPr>
+          <w:ilvl w:val="0"/>
+          <w:numId w:val="4"/>
+        </w:numPr>
+      </w:pPr>
+      <w:proofErr w:type="spellStart"/>
+      <w:r>
+        <w:t>Printed</w:t>
+      </w:r>
+      <w:proofErr w:type="spellEnd"/>
+      <w:r>
+        <w:t xml:space="preserve"> Motor </w:t>
+      </w:r>
+      <w:proofErr w:type="spellStart"/>
+      <w:r>
+        <w:t>Bed</w:t>
+      </w:r>
+      <w:proofErr w:type="spellEnd"/>
+    </w:p>
+    <w:p>
+      <w:pPr>
+        <w:pStyle w:val="ListParagraph"/>
+        <w:numPr>
+          <w:ilvl w:val="0"/>
+          <w:numId w:val="4"/>
+        </w:numPr>
+      </w:pPr>
+      <w:r>
+        <w:t xml:space="preserve">DC Motor </w:t>
+      </w:r>
+      <w:proofErr w:type="spellStart"/>
+      <w:r>
+        <w:t>connected</w:t>
+      </w:r>
+      <w:proofErr w:type="spellEnd"/>
+      <w:r>
+        <w:t xml:space="preserve"> </w:t>
+      </w:r>
+      <w:proofErr w:type="spellStart"/>
+      <w:r>
+        <w:t>with</w:t>
+      </w:r>
+      <w:proofErr w:type="spellEnd"/>
+      <w:r>
+        <w:t xml:space="preserve"> a </w:t>
+      </w:r>
+      <w:proofErr w:type="spellStart"/>
+      <w:r>
+        <w:t>Whell</w:t>
+      </w:r>
+      <w:proofErr w:type="spellEnd"/>
+    </w:p>
+    <w:p>
+      <w:pPr>
+        <w:pStyle w:val="ListParagraph"/>
+        <w:numPr>
+          <w:ilvl w:val="0"/>
+          <w:numId w:val="4"/>
+        </w:numPr>
+      </w:pPr>
+      <w:r>
+        <w:t xml:space="preserve">DC </w:t>
+      </w:r>
+      <w:proofErr w:type="spellStart"/>
+      <w:r>
+        <w:t>Supply</w:t>
+      </w:r>
+      <w:proofErr w:type="spellEnd"/>
+      <w:r>
+        <w:t xml:space="preserve"> </w:t>
+      </w:r>
+    </w:p>
+    <w:p>
+      <w:pPr>
+        <w:pStyle w:val="ListParagraph"/>
+        <w:numPr>
+          <w:ilvl w:val="0"/>
+          <w:numId w:val="4"/>
+        </w:numPr>
+      </w:pPr>
+      <w:proofErr w:type="spellStart"/>
+      <w:r>
+        <w:t>Ball</w:t>
+      </w:r>
+      <w:proofErr w:type="spellEnd"/>
+      <w:r>
+        <w:t xml:space="preserve"> </w:t>
+      </w:r>
+    </w:p>
+    <w:p>
+      <w:pPr>
+        <w:pStyle w:val="Heading1"/>
+      </w:pPr>
+      <w:proofErr w:type="spellStart"/>
+      <w:r>
+        <w:t>Scenario</w:t>
+      </w:r>
+      <w:proofErr w:type="spellEnd"/>
+    </w:p>
+    <w:tbl>
+      <w:tblPr>
+        <w:tblStyle w:val="TableGrid"/>
+        <w:tblW w:w="0" w:type="auto"/>
+        <w:tblLook w:val="04A0" w:firstRow="1" w:lastRow="0" w:firstColumn="1" w:lastColumn="0" w:noHBand="0" w:noVBand="1"/>
+      </w:tblPr>
+      <w:tblGrid>
+        <w:gridCol w:w="2254"/>
+        <w:gridCol w:w="2254"/>
+        <w:gridCol w:w="2254"/>
+        <w:gridCol w:w="2254"/>
+      </w:tblGrid>
+      <w:tr>
+        <w:tc>
+          <w:tcPr>
+            <w:tcW w:w="2254" w:type="dxa"/>
+          </w:tcPr>
+          <w:p>
+            <w:pPr>
+              <w:jc w:val="center"/>
+              <w:rPr>
+                <w:b/>
+                <w:bCs/>
+              </w:rPr>
+            </w:pPr>
+            <w:r>
+              <w:rPr>
+                <w:b/>
+                <w:bCs/>
+              </w:rPr>
+              <w:t>Step</w:t>
+            </w:r>
+          </w:p>
+        </w:tc>
+        <w:tc>
+          <w:tcPr>
+            <w:tcW w:w="2254" w:type="dxa"/>
+          </w:tcPr>
+          <w:p>
+            <w:pPr>
+              <w:jc w:val="center"/>
+              <w:rPr>
+                <w:b/>
+                <w:bCs/>
+              </w:rPr>
+            </w:pPr>
+            <w:proofErr w:type="gramStart"/>
+            <w:r>
+              <w:rPr>
+                <w:b/>
+                <w:bCs/>
+              </w:rPr>
+              <w:t>Data</w:t>
+            </w:r>
+            <w:proofErr w:type="gramEnd"/>
+          </w:p>
+        </w:tc>
+        <w:tc>
+          <w:tcPr>
+            <w:tcW w:w="2254" w:type="dxa"/>
+          </w:tcPr>
+          <w:p>
+            <w:pPr>
+              <w:jc w:val="center"/>
+              <w:rPr>
+                <w:b/>
+                <w:bCs/>
+              </w:rPr>
+            </w:pPr>
+            <w:proofErr w:type="spellStart"/>
+            <w:r>
+              <w:rPr>
+                <w:b/>
+                <w:bCs/>
+              </w:rPr>
+              <w:t>Expected</w:t>
+            </w:r>
+            <w:proofErr w:type="spellEnd"/>
+            <w:r>
+              <w:rPr>
+                <w:b/>
+                <w:bCs/>
+              </w:rPr>
+              <w:t xml:space="preserve"> </w:t>
+            </w:r>
+            <w:proofErr w:type="spellStart"/>
+            <w:r>
+              <w:rPr>
+                <w:b/>
+                <w:bCs/>
+              </w:rPr>
+              <w:t>Result</w:t>
+            </w:r>
+            <w:proofErr w:type="spellEnd"/>
+          </w:p>
+        </w:tc>
+        <w:tc>
+          <w:tcPr>
+            <w:tcW w:w="2254" w:type="dxa"/>
+          </w:tcPr>
+          <w:p>
+            <w:pPr>
+              <w:jc w:val="center"/>
+              <w:rPr>
+                <w:b/>
+                <w:bCs/>
+              </w:rPr>
+            </w:pPr>
+            <w:proofErr w:type="spellStart"/>
+            <w:r>
+              <w:rPr>
+                <w:b/>
+                <w:bCs/>
+              </w:rPr>
+              <w:t>Actual</w:t>
+            </w:r>
+            <w:proofErr w:type="spellEnd"/>
+            <w:r>
+              <w:rPr>
+                <w:b/>
+                <w:bCs/>
+              </w:rPr>
+              <w:t xml:space="preserve"> </w:t>
+            </w:r>
+            <w:proofErr w:type="spellStart"/>
+            <w:r>
+              <w:rPr>
+                <w:b/>
+                <w:bCs/>
+              </w:rPr>
+              <w:t>Result</w:t>
+            </w:r>
+            <w:proofErr w:type="spellEnd"/>
+          </w:p>
+        </w:tc>
+      </w:tr>
+      <w:tr>
+        <w:tc>
+          <w:tcPr>
+            <w:tcW w:w="2254" w:type="dxa"/>
+          </w:tcPr>
+          <w:p>
+            <w:proofErr w:type="spellStart"/>
+            <w:r>
+              <w:t>Check</w:t>
+            </w:r>
+            <w:proofErr w:type="spellEnd"/>
+            <w:r>
+              <w:t xml:space="preserve"> </w:t>
+            </w:r>
+            <w:proofErr w:type="spellStart"/>
+            <w:r>
+              <w:t>if</w:t>
+            </w:r>
+            <w:proofErr w:type="spellEnd"/>
+            <w:r>
+              <w:t xml:space="preserve"> Motor </w:t>
+            </w:r>
+            <w:proofErr w:type="spellStart"/>
+            <w:r>
+              <w:t>Bed</w:t>
+            </w:r>
+            <w:proofErr w:type="spellEnd"/>
+            <w:r>
+              <w:t xml:space="preserve"> </w:t>
+            </w:r>
+            <w:proofErr w:type="spellStart"/>
+            <w:r>
+              <w:t>and</w:t>
+            </w:r>
+            <w:proofErr w:type="spellEnd"/>
+            <w:r>
+              <w:t xml:space="preserve"> </w:t>
+            </w:r>
+            <w:proofErr w:type="spellStart"/>
+            <w:r>
+              <w:t>Barrel</w:t>
+            </w:r>
+            <w:proofErr w:type="spellEnd"/>
+            <w:r>
+              <w:t xml:space="preserve"> is </w:t>
+            </w:r>
+            <w:proofErr w:type="spellStart"/>
+            <w:r>
+              <w:t>well</w:t>
+            </w:r>
+            <w:proofErr w:type="spellEnd"/>
+            <w:r>
+              <w:t xml:space="preserve"> </w:t>
+            </w:r>
+            <w:proofErr w:type="spellStart"/>
+            <w:r>
+              <w:t>connected</w:t>
+            </w:r>
+            <w:proofErr w:type="spellEnd"/>
+          </w:p>
+        </w:tc>
+        <w:tc>
+          <w:tcPr>
+            <w:tcW w:w="2254" w:type="dxa"/>
+          </w:tcPr>
+          <w:p/>
+        </w:tc>
+        <w:tc>
+          <w:tcPr>
+            <w:tcW w:w="2254" w:type="dxa"/>
+          </w:tcPr>
+          <w:p>
+            <w:proofErr w:type="spellStart"/>
+            <w:r>
+              <w:t>When</w:t>
+            </w:r>
+            <w:proofErr w:type="spellEnd"/>
+            <w:r>
+              <w:t xml:space="preserve"> </w:t>
+            </w:r>
+            <w:proofErr w:type="spellStart"/>
+            <w:r>
+              <w:t>someone</w:t>
+            </w:r>
+            <w:proofErr w:type="spellEnd"/>
+            <w:r>
+              <w:t xml:space="preserve"> </w:t>
+            </w:r>
+            <w:proofErr w:type="spellStart"/>
+            <w:r>
+              <w:t>tries</w:t>
+            </w:r>
+            <w:proofErr w:type="spellEnd"/>
+            <w:r>
+              <w:t xml:space="preserve"> </w:t>
+            </w:r>
+            <w:proofErr w:type="spellStart"/>
+            <w:r>
+              <w:t>to</w:t>
+            </w:r>
+            <w:proofErr w:type="spellEnd"/>
+            <w:r>
+              <w:t xml:space="preserve"> </w:t>
+            </w:r>
+            <w:proofErr w:type="spellStart"/>
+            <w:r>
+              <w:t>seperate</w:t>
+            </w:r>
+            <w:proofErr w:type="spellEnd"/>
+            <w:r>
+              <w:t xml:space="preserve"> b</w:t>
+            </w:r>
+            <w:proofErr w:type="spellStart"/>
+            <w:r>
+              <w:t>ed</w:t>
+            </w:r>
+            <w:proofErr w:type="spellEnd"/>
+            <w:r>
+              <w:t xml:space="preserve"> </w:t>
+            </w:r>
+            <w:proofErr w:type="spellStart"/>
+            <w:r>
+              <w:t>from</w:t>
+            </w:r>
+            <w:proofErr w:type="spellEnd"/>
+            <w:r>
+              <w:t xml:space="preserve"> </w:t>
+            </w:r>
+            <w:proofErr w:type="spellStart"/>
+            <w:r>
+              <w:t>barrel</w:t>
+            </w:r>
+            <w:proofErr w:type="spellEnd"/>
+            <w:r>
+              <w:t xml:space="preserve">, it </w:t>
+            </w:r>
+            <w:proofErr w:type="spellStart"/>
+            <w:r>
+              <w:t>should</w:t>
+            </w:r>
+            <w:proofErr w:type="spellEnd"/>
+            <w:r>
+              <w:t xml:space="preserve"> not be </w:t>
+            </w:r>
+            <w:proofErr w:type="spellStart"/>
+            <w:r>
+              <w:t>seperated</w:t>
+            </w:r>
+            <w:proofErr w:type="spellEnd"/>
+          </w:p>
+        </w:tc>
+        <w:tc>
+          <w:tcPr>
+            <w:tcW w:w="2254" w:type="dxa"/>
+          </w:tcPr>
+          <w:p/>
+        </w:tc>
+      </w:tr>
+      <w:tr>
+        <w:tc>
+          <w:tcPr>
+            <w:tcW w:w="2254" w:type="dxa"/>
+          </w:tcPr>
+          <w:p>
+            <w:proofErr w:type="spellStart"/>
+            <w:r>
+              <w:t>Then</w:t>
+            </w:r>
+            <w:proofErr w:type="spellEnd"/>
+            <w:r>
+              <w:t xml:space="preserve">, </w:t>
+            </w:r>
+            <w:proofErr w:type="spellStart"/>
+            <w:r>
+              <w:t>check</w:t>
+            </w:r>
+            <w:proofErr w:type="spellEnd"/>
+            <w:r>
+              <w:t xml:space="preserve"> </w:t>
+            </w:r>
+            <w:proofErr w:type="spellStart"/>
+            <w:r>
+              <w:t>if</w:t>
+            </w:r>
+            <w:proofErr w:type="spellEnd"/>
+            <w:r>
+              <w:t xml:space="preserve"> DC motor can fit </w:t>
+            </w:r>
+            <w:proofErr w:type="spellStart"/>
+            <w:r>
+              <w:t>into</w:t>
+            </w:r>
+            <w:proofErr w:type="spellEnd"/>
+            <w:r>
+              <w:t xml:space="preserve"> motor </w:t>
+            </w:r>
+            <w:proofErr w:type="spellStart"/>
+            <w:r>
+              <w:t>bed</w:t>
+            </w:r>
+            <w:proofErr w:type="spellEnd"/>
+            <w:r>
+              <w:t xml:space="preserve"> </w:t>
+            </w:r>
+          </w:p>
+        </w:tc>
+        <w:tc>
+          <w:tcPr>
+            <w:tcW w:w="2254" w:type="dxa"/>
+          </w:tcPr>
+          <w:p/>
+        </w:tc>
+        <w:tc>
+          <w:tcPr>
+            <w:tcW w:w="2254" w:type="dxa"/>
+          </w:tcPr>
+          <w:p>
+            <w:r>
+              <w:t xml:space="preserve">DC motor </w:t>
+            </w:r>
+            <w:proofErr w:type="spellStart"/>
+            <w:r>
+              <w:t>should</w:t>
+            </w:r>
+            <w:proofErr w:type="spellEnd"/>
+            <w:r>
+              <w:t xml:space="preserve"> fit </w:t>
+            </w:r>
+            <w:proofErr w:type="spellStart"/>
+            <w:r>
+              <w:t>into</w:t>
+            </w:r>
+            <w:proofErr w:type="spellEnd"/>
+            <w:r>
+              <w:t xml:space="preserve"> </w:t>
+            </w:r>
+            <w:proofErr w:type="spellStart"/>
+            <w:r>
+              <w:t>the</w:t>
+            </w:r>
+            <w:proofErr w:type="spellEnd"/>
+            <w:r>
+              <w:t xml:space="preserve"> </w:t>
+            </w:r>
+            <w:proofErr w:type="spellStart"/>
+            <w:r>
+              <w:t>bed</w:t>
+            </w:r>
+            <w:proofErr w:type="spellEnd"/>
+            <w:r>
+              <w:t xml:space="preserve"> </w:t>
+            </w:r>
+            <w:proofErr w:type="spellStart"/>
+            <w:r>
+              <w:t>and</w:t>
+            </w:r>
+            <w:proofErr w:type="spellEnd"/>
+            <w:r>
+              <w:t xml:space="preserve"> </w:t>
+            </w:r>
+            <w:proofErr w:type="spellStart"/>
+            <w:r>
+              <w:t>there</w:t>
+            </w:r>
+            <w:proofErr w:type="spellEnd"/>
+            <w:r>
+              <w:t xml:space="preserve"> </w:t>
+            </w:r>
+            <w:proofErr w:type="spellStart"/>
+            <w:r>
+              <w:t>should</w:t>
+            </w:r>
+            <w:proofErr w:type="spellEnd"/>
+            <w:r>
+              <w:t xml:space="preserve"> not be </w:t>
+            </w:r>
+            <w:proofErr w:type="spellStart"/>
+            <w:r>
+              <w:t>any</w:t>
+            </w:r>
+            <w:proofErr w:type="spellEnd"/>
+            <w:r>
+              <w:t xml:space="preserve"> </w:t>
+            </w:r>
+            <w:proofErr w:type="spellStart"/>
+            <w:r>
+              <w:t>space</w:t>
+            </w:r>
+            <w:proofErr w:type="spellEnd"/>
+            <w:r>
+              <w:t xml:space="preserve">. </w:t>
+            </w:r>
+          </w:p>
+        </w:tc>
+        <w:tc>
+          <w:tcPr>
+            <w:tcW w:w="2254" w:type="dxa"/>
+          </w:tcPr>
+          <w:p/>
+        </w:tc>
+      </w:tr>
+      <w:tr>
+        <w:tc>
+          <w:tcPr>
+            <w:tcW w:w="2254" w:type="dxa"/>
+          </w:tcPr>
+          <w:p>
+            <w:proofErr w:type="spellStart"/>
+            <w:r>
+              <w:t>Then</w:t>
+            </w:r>
+            <w:proofErr w:type="spellEnd"/>
+            <w:r>
+              <w:t xml:space="preserve">, put DC motor </w:t>
+            </w:r>
+            <w:proofErr w:type="spellStart"/>
+            <w:r>
+              <w:t>into</w:t>
+            </w:r>
+            <w:proofErr w:type="spellEnd"/>
+            <w:r>
+              <w:t xml:space="preserve"> </w:t>
+            </w:r>
+            <w:proofErr w:type="spellStart"/>
+            <w:r>
+              <w:t>the</w:t>
+            </w:r>
+            <w:proofErr w:type="spellEnd"/>
+            <w:r>
+              <w:t xml:space="preserve"> </w:t>
+            </w:r>
+            <w:proofErr w:type="spellStart"/>
+            <w:r>
+              <w:t>bed</w:t>
+            </w:r>
+            <w:proofErr w:type="spellEnd"/>
+            <w:r>
+              <w:t xml:space="preserve"> </w:t>
+            </w:r>
+            <w:proofErr w:type="spellStart"/>
+            <w:r>
+              <w:t>and</w:t>
+            </w:r>
+            <w:proofErr w:type="spellEnd"/>
+            <w:r>
+              <w:t xml:space="preserve"> </w:t>
+            </w:r>
+            <w:proofErr w:type="spellStart"/>
+            <w:r>
+              <w:t>connect</w:t>
+            </w:r>
+            <w:proofErr w:type="spellEnd"/>
+            <w:r>
+              <w:t xml:space="preserve"> </w:t>
+            </w:r>
+            <w:proofErr w:type="spellStart"/>
+            <w:r>
+              <w:t>its</w:t>
+            </w:r>
+            <w:proofErr w:type="spellEnd"/>
+            <w:r>
+              <w:t xml:space="preserve"> terminal </w:t>
+            </w:r>
+            <w:proofErr w:type="spellStart"/>
+            <w:r>
+              <w:t>to</w:t>
+            </w:r>
+            <w:proofErr w:type="spellEnd"/>
+            <w:r>
+              <w:t xml:space="preserve"> dc </w:t>
+            </w:r>
+            <w:proofErr w:type="spellStart"/>
+            <w:r>
+              <w:t>supply</w:t>
+            </w:r>
+            <w:proofErr w:type="spellEnd"/>
+            <w:r>
+              <w:t xml:space="preserve"> </w:t>
+            </w:r>
+            <w:proofErr w:type="spellStart"/>
+            <w:r>
+              <w:t>directiy</w:t>
+            </w:r>
+            <w:proofErr w:type="spellEnd"/>
+            <w:r>
+              <w:t xml:space="preserve"> </w:t>
+            </w:r>
+          </w:p>
+        </w:tc>
+        <w:tc>
+          <w:tcPr>
+            <w:tcW w:w="2254" w:type="dxa"/>
+          </w:tcPr>
+          <w:p/>
+        </w:tc>
+        <w:tc>
+          <w:tcPr>
+            <w:tcW w:w="2254" w:type="dxa"/>
+          </w:tcPr>
+          <w:p>
+            <w:r>
+              <w:t xml:space="preserve">Motor is </w:t>
+            </w:r>
+            <w:proofErr w:type="spellStart"/>
+            <w:r>
+              <w:t>ready</w:t>
+            </w:r>
+            <w:proofErr w:type="spellEnd"/>
+            <w:r>
+              <w:t xml:space="preserve"> </w:t>
+            </w:r>
+            <w:proofErr w:type="spellStart"/>
+            <w:r>
+              <w:t>to</w:t>
+            </w:r>
+            <w:proofErr w:type="spellEnd"/>
+            <w:r>
+              <w:t xml:space="preserve"> be </w:t>
+            </w:r>
+            <w:proofErr w:type="spellStart"/>
+            <w:r>
+              <w:t>run</w:t>
+            </w:r>
+            <w:proofErr w:type="spellEnd"/>
+          </w:p>
+        </w:tc>
+        <w:tc>
+          <w:tcPr>
+            <w:tcW w:w="2254" w:type="dxa"/>
+          </w:tcPr>
+          <w:p/>
+        </w:tc>
+      </w:tr>
+      <w:tr>
+        <w:tc>
+          <w:tcPr>
+            <w:tcW w:w="2254" w:type="dxa"/>
+          </w:tcPr>
+          <w:p>
+            <w:proofErr w:type="spellStart"/>
+            <w:r>
+              <w:t>Then</w:t>
+            </w:r>
+            <w:proofErr w:type="spellEnd"/>
+            <w:r>
+              <w:t xml:space="preserve">, </w:t>
+            </w:r>
+            <w:proofErr w:type="spellStart"/>
+            <w:r>
+              <w:t>activate</w:t>
+            </w:r>
+            <w:proofErr w:type="spellEnd"/>
+            <w:r>
+              <w:t xml:space="preserve"> dc </w:t>
+            </w:r>
+            <w:proofErr w:type="spellStart"/>
+            <w:r>
+              <w:t>supply</w:t>
+            </w:r>
+            <w:proofErr w:type="spellEnd"/>
+            <w:r>
+              <w:t xml:space="preserve"> </w:t>
+            </w:r>
+            <w:proofErr w:type="spellStart"/>
+            <w:r>
+              <w:t>and</w:t>
+            </w:r>
+            <w:proofErr w:type="spellEnd"/>
+            <w:r>
+              <w:t xml:space="preserve"> set </w:t>
+            </w:r>
+            <w:proofErr w:type="spellStart"/>
+            <w:r>
+              <w:t>the</w:t>
+            </w:r>
+            <w:proofErr w:type="spellEnd"/>
+            <w:r>
+              <w:t xml:space="preserve"> </w:t>
+            </w:r>
+            <w:proofErr w:type="spellStart"/>
+            <w:r>
+              <w:t>voltage</w:t>
+            </w:r>
+            <w:proofErr w:type="spellEnd"/>
+          </w:p>
+        </w:tc>
+        <w:tc>
+          <w:tcPr>
+            <w:tcW w:w="2254" w:type="dxa"/>
+          </w:tcPr>
+          <w:p>
+            <w:r>
+              <w:t>V = 9V</w:t>
+            </w:r>
+          </w:p>
+        </w:tc>
+        <w:tc>
+          <w:tcPr>
+            <w:tcW w:w="2254" w:type="dxa"/>
+          </w:tcPr>
+          <w:p>
+            <w:r>
+              <w:t xml:space="preserve">Motor </w:t>
+            </w:r>
+            <w:proofErr w:type="spellStart"/>
+            <w:r>
+              <w:t>should</w:t>
+            </w:r>
+            <w:proofErr w:type="spellEnd"/>
+            <w:r>
+              <w:t xml:space="preserve"> start </w:t>
+            </w:r>
+            <w:proofErr w:type="spellStart"/>
+            <w:r>
+              <w:t>to</w:t>
+            </w:r>
+            <w:proofErr w:type="spellEnd"/>
+            <w:r>
+              <w:t xml:space="preserve"> </w:t>
+            </w:r>
+            <w:proofErr w:type="spellStart"/>
+            <w:r>
+              <w:t>accelerate</w:t>
+            </w:r>
+            <w:proofErr w:type="spellEnd"/>
+            <w:r>
+              <w:t xml:space="preserve"> </w:t>
+            </w:r>
+            <w:proofErr w:type="spellStart"/>
+            <w:r>
+              <w:t>and</w:t>
+            </w:r>
+            <w:proofErr w:type="spellEnd"/>
+            <w:r>
+              <w:t xml:space="preserve"> motor </w:t>
+            </w:r>
+            <w:proofErr w:type="spellStart"/>
+            <w:r>
+              <w:t>should</w:t>
+            </w:r>
+            <w:proofErr w:type="spellEnd"/>
+            <w:r>
+              <w:t xml:space="preserve"> be </w:t>
+            </w:r>
+            <w:proofErr w:type="spellStart"/>
+            <w:r>
+              <w:t>stationary</w:t>
+            </w:r>
+            <w:proofErr w:type="spellEnd"/>
+            <w:r>
+              <w:t xml:space="preserve"> inside </w:t>
+            </w:r>
+            <w:proofErr w:type="spellStart"/>
+            <w:r>
+              <w:t>the</w:t>
+            </w:r>
+            <w:proofErr w:type="spellEnd"/>
+            <w:r>
+              <w:t xml:space="preserve"> </w:t>
+            </w:r>
+            <w:proofErr w:type="spellStart"/>
+            <w:r>
+              <w:t>bed</w:t>
+            </w:r>
+            <w:proofErr w:type="spellEnd"/>
+          </w:p>
+        </w:tc>
+        <w:tc>
+          <w:tcPr>
+            <w:tcW w:w="2254" w:type="dxa"/>
+          </w:tcPr>
+          <w:p/>
+        </w:tc>
+      </w:tr>
+    </w:tbl>
+    <w:p/>
+    <w:p/>
+    <w:p/>
+    <w:p/>
+    <w:p/>
+    <w:p/>
+    <w:p/>
     <w:p>
       <w:pPr>
         <w:rPr>
@@ -1670,6 +3701,92 @@
     </w:lvl>
   </w:abstractNum>
   <w:abstractNum w:abstractNumId="2" w15:restartNumberingAfterBreak="0">
+    <w:nsid w:val="489B3498"/>
+    <w:multiLevelType w:val="hybridMultilevel"/>
+    <w:tmpl w:val="CF7E9A1C"/>
+    <w:lvl w:ilvl="0" w:tplc="041F000F">
+      <w:start w:val="1"/>
+      <w:numFmt w:val="decimal"/>
+      <w:lvlText w:val="%1."/>
+      <w:lvlJc w:val="left"/>
+      <w:pPr>
+        <w:ind w:left="720" w:hanging="360"/>
+      </w:pPr>
+    </w:lvl>
+    <w:lvl w:ilvl="1" w:tplc="041F0019" w:tentative="1">
+      <w:start w:val="1"/>
+      <w:numFmt w:val="lowerLetter"/>
+      <w:lvlText w:val="%2."/>
+      <w:lvlJc w:val="left"/>
+      <w:pPr>
+        <w:ind w:left="1440" w:hanging="360"/>
+      </w:pPr>
+    </w:lvl>
+    <w:lvl w:ilvl="2" w:tplc="041F001B" w:tentative="1">
+      <w:start w:val="1"/>
+      <w:numFmt w:val="lowerRoman"/>
+      <w:lvlText w:val="%3."/>
+      <w:lvlJc w:val="right"/>
+      <w:pPr>
+        <w:ind w:left="2160" w:hanging="180"/>
+      </w:pPr>
+    </w:lvl>
+    <w:lvl w:ilvl="3" w:tplc="041F000F" w:tentative="1">
+      <w:start w:val="1"/>
+      <w:numFmt w:val="decimal"/>
+      <w:lvlText w:val="%4."/>
+      <w:lvlJc w:val="left"/>
+      <w:pPr>
+        <w:ind w:left="2880" w:hanging="360"/>
+      </w:pPr>
+    </w:lvl>
+    <w:lvl w:ilvl="4" w:tplc="041F0019" w:tentative="1">
+      <w:start w:val="1"/>
+      <w:numFmt w:val="lowerLetter"/>
+      <w:lvlText w:val="%5."/>
+      <w:lvlJc w:val="left"/>
+      <w:pPr>
+        <w:ind w:left="3600" w:hanging="360"/>
+      </w:pPr>
+    </w:lvl>
+    <w:lvl w:ilvl="5" w:tplc="041F001B" w:tentative="1">
+      <w:start w:val="1"/>
+      <w:numFmt w:val="lowerRoman"/>
+      <w:lvlText w:val="%6."/>
+      <w:lvlJc w:val="right"/>
+      <w:pPr>
+        <w:ind w:left="4320" w:hanging="180"/>
+      </w:pPr>
+    </w:lvl>
+    <w:lvl w:ilvl="6" w:tplc="041F000F" w:tentative="1">
+      <w:start w:val="1"/>
+      <w:numFmt w:val="decimal"/>
+      <w:lvlText w:val="%7."/>
+      <w:lvlJc w:val="left"/>
+      <w:pPr>
+        <w:ind w:left="5040" w:hanging="360"/>
+      </w:pPr>
+    </w:lvl>
+    <w:lvl w:ilvl="7" w:tplc="041F0019" w:tentative="1">
+      <w:start w:val="1"/>
+      <w:numFmt w:val="lowerLetter"/>
+      <w:lvlText w:val="%8."/>
+      <w:lvlJc w:val="left"/>
+      <w:pPr>
+        <w:ind w:left="5760" w:hanging="360"/>
+      </w:pPr>
+    </w:lvl>
+    <w:lvl w:ilvl="8" w:tplc="041F001B" w:tentative="1">
+      <w:start w:val="1"/>
+      <w:numFmt w:val="lowerRoman"/>
+      <w:lvlText w:val="%9."/>
+      <w:lvlJc w:val="right"/>
+      <w:pPr>
+        <w:ind w:left="6480" w:hanging="180"/>
+      </w:pPr>
+    </w:lvl>
+  </w:abstractNum>
+  <w:abstractNum w:abstractNumId="3" w15:restartNumberingAfterBreak="0">
     <w:nsid w:val="7EB076F2"/>
     <w:multiLevelType w:val="hybridMultilevel"/>
     <w:tmpl w:val="EA7AD940"/>
@@ -1762,6 +3879,9 @@
     <w:abstractNumId w:val="1"/>
   </w:num>
   <w:num w:numId="3" w16cid:durableId="117263778">
+    <w:abstractNumId w:val="3"/>
+  </w:num>
+  <w:num w:numId="4" w16cid:durableId="1574466345">
     <w:abstractNumId w:val="2"/>
   </w:num>
 </w:numbering>

</xml_diff>